<commit_message>
Added 5 librosa features
</commit_message>
<xml_diff>
--- a/References.docx
+++ b/References.docx
@@ -10,12 +10,42 @@
           <w:numId w:val="1"/>
         </w:numPr>
       </w:pPr>
+      <w:r>
+        <w:fldChar w:fldCharType="begin"/>
+      </w:r>
+      <w:r>
+        <w:instrText xml:space="preserve"> HYPERLINK "https://www.analyticsvidhya.com/blog/2017/08/audio-voice-processing-deep-learning/" </w:instrText>
+      </w:r>
+      <w:r>
+        <w:fldChar w:fldCharType="separate"/>
+      </w:r>
+      <w:r>
+        <w:rPr>
+          <w:rStyle w:val="Hyperlink"/>
+        </w:rPr>
+        <w:t>https://www.analyticsvidhya.com/blog/2017/08/audio-voice-processing-deep-learning/</w:t>
+      </w:r>
+      <w:r>
+        <w:rPr>
+          <w:rStyle w:val="Hyperlink"/>
+        </w:rPr>
+        <w:fldChar w:fldCharType="end"/>
+      </w:r>
+    </w:p>
+    <w:p>
+      <w:pPr>
+        <w:pStyle w:val="ListParagraph"/>
+        <w:numPr>
+          <w:ilvl w:val="0"/>
+          <w:numId w:val="1"/>
+        </w:numPr>
+      </w:pPr>
       <w:hyperlink r:id="rId5" w:history="1">
         <w:r>
           <w:rPr>
             <w:rStyle w:val="Hyperlink"/>
           </w:rPr>
-          <w:t>https://www.analyticsvidhya.com/blog/2017/08/audio-voice-processing-deep-learning/</w:t>
+          <w:t>https://towardsdatascience.com/how-to-apply-machine-learning-and-deep-learning-methods-to-audio-analysis-615e286fcbbc</w:t>
         </w:r>
       </w:hyperlink>
     </w:p>
@@ -44,12 +74,20 @@
           <w:numId w:val="1"/>
         </w:numPr>
       </w:pPr>
+      <w:proofErr w:type="spellStart"/>
+      <w:r>
+        <w:t>Librosa</w:t>
+      </w:r>
+      <w:proofErr w:type="spellEnd"/>
+      <w:r>
+        <w:t xml:space="preserve"> features: </w:t>
+      </w:r>
       <w:hyperlink r:id="rId7" w:history="1">
         <w:r>
           <w:rPr>
             <w:rStyle w:val="Hyperlink"/>
           </w:rPr>
-          <w:t>https://towardsdatascience.com/how-to-apply-machine-learning-and-deep-learning-methods-to-audio-analysis-615e286fcbbc</w:t>
+          <w:t>http://aqibsaeed.github.io/2016-09-03-urban-sound-classification-part-1/</w:t>
         </w:r>
       </w:hyperlink>
     </w:p>

</xml_diff>

<commit_message>
Trad Model Metric Plots
</commit_message>
<xml_diff>
--- a/References.docx
+++ b/References.docx
@@ -91,15 +91,55 @@
         </w:r>
       </w:hyperlink>
     </w:p>
+    <w:p/>
+    <w:p/>
     <w:p>
-      <w:pPr>
-        <w:pStyle w:val="ListParagraph"/>
-        <w:numPr>
-          <w:ilvl w:val="0"/>
-          <w:numId w:val="1"/>
-        </w:numPr>
-      </w:pPr>
+      <w:r>
+        <w:t xml:space="preserve">Plotting </w:t>
+      </w:r>
+      <w:proofErr w:type="spellStart"/>
+      <w:r>
+        <w:t>Librosa</w:t>
+      </w:r>
+      <w:proofErr w:type="spellEnd"/>
+      <w:r>
+        <w:t xml:space="preserve"> features:</w:t>
+      </w:r>
     </w:p>
+    <w:p/>
+    <w:p>
+      <w:hyperlink r:id="rId8" w:history="1">
+        <w:r>
+          <w:rPr>
+            <w:rStyle w:val="Hyperlink"/>
+          </w:rPr>
+          <w:t>https://www.audiolabs-erlangen.de/resources/MIR/FMP/C2/C2_STFT-Conventions.html</w:t>
+        </w:r>
+      </w:hyperlink>
+    </w:p>
+    <w:p/>
+    <w:p>
+      <w:hyperlink r:id="rId9" w:history="1">
+        <w:r>
+          <w:rPr>
+            <w:rStyle w:val="Hyperlink"/>
+          </w:rPr>
+          <w:t>https://towardsdatascience.com/getting-to-know-the-mel-spectrogram-31bca3e2d9d0</w:t>
+        </w:r>
+      </w:hyperlink>
+    </w:p>
+    <w:p/>
+    <w:p>
+      <w:hyperlink r:id="rId10" w:history="1">
+        <w:r>
+          <w:rPr>
+            <w:rStyle w:val="Hyperlink"/>
+          </w:rPr>
+          <w:t>https://medium.com/@jdmitchell0216/generating-audio-features-with-librosa-63dac0fe9d91</w:t>
+        </w:r>
+      </w:hyperlink>
+    </w:p>
+    <w:p/>
     <w:sectPr>
       <w:pgSz w:w="12240" w:h="15840"/>
       <w:pgMar w:top="1440" w:right="1440" w:bottom="1440" w:left="1440" w:header="708" w:footer="708" w:gutter="0"/>

</xml_diff>